<commit_message>
add page number and fix titles
</commit_message>
<xml_diff>
--- a/Az1/Report/CA-Lab_Report1.docx
+++ b/Az1/Report/CA-Lab_Report1.docx
@@ -29,7 +29,9 @@
         <w:pStyle w:val="NormalWeb"/>
         <w:jc w:val="center"/>
         <w:rPr>
-          <w:rtl/>
+          <w:rFonts w:hint="cs"/>
+          <w:rtl/>
+          <w:lang w:bidi="fa-IR"/>
         </w:rPr>
       </w:pPr>
     </w:p>
@@ -386,7 +388,7 @@
         <w:bidi/>
         <w:jc w:val="center"/>
         <w:rPr>
-          <w:rFonts w:cs="B Nazanin" w:hint="cs"/>
+          <w:rFonts w:cs="B Nazanin"/>
           <w:sz w:val="28"/>
           <w:szCs w:val="28"/>
           <w:rtl/>
@@ -494,7 +496,13 @@
     <w:sdt>
       <w:sdtPr>
         <w:rPr>
-          <w:rtl/>
+          <w:rFonts w:asciiTheme="minorHAnsi" w:eastAsiaTheme="minorHAnsi" w:hAnsiTheme="minorHAnsi" w:cstheme="minorBidi"/>
+          <w:color w:val="auto"/>
+          <w:kern w:val="2"/>
+          <w:sz w:val="22"/>
+          <w:szCs w:val="22"/>
+          <w:rtl/>
+          <w14:ligatures w14:val="standardContextual"/>
         </w:rPr>
         <w:id w:val="-486005253"/>
         <w:docPartObj>
@@ -504,15 +512,9 @@
       </w:sdtPr>
       <w:sdtEndPr>
         <w:rPr>
-          <w:rFonts w:asciiTheme="minorHAnsi" w:eastAsiaTheme="minorHAnsi" w:hAnsiTheme="minorHAnsi" w:cstheme="minorBidi"/>
           <w:b/>
           <w:bCs/>
           <w:noProof/>
-          <w:color w:val="auto"/>
-          <w:kern w:val="2"/>
-          <w:sz w:val="22"/>
-          <w:szCs w:val="22"/>
-          <w14:ligatures w14:val="standardContextual"/>
         </w:rPr>
       </w:sdtEndPr>
       <w:sdtContent>
@@ -1063,6 +1065,8 @@
               <w:rPr>
                 <w:rStyle w:val="Hyperlink"/>
                 <w:rFonts w:cs="B Titr"/>
+                <w:b/>
+                <w:bCs/>
                 <w:noProof/>
               </w:rPr>
               <w:t>Full Adder</w:t>
@@ -1166,7 +1170,17 @@
                 <w:rFonts w:cs="B Titr"/>
                 <w:noProof/>
               </w:rPr>
-              <w:t>4-Bit Adder</w:t>
+              <w:t>4-</w:t>
+            </w:r>
+            <w:r>
+              <w:rPr>
+                <w:rStyle w:val="Hyperlink"/>
+                <w:rFonts w:cs="B Titr"/>
+                <w:b/>
+                <w:bCs/>
+                <w:noProof/>
+              </w:rPr>
+              <w:t>Bit Adder</w:t>
             </w:r>
             <w:r>
               <w:rPr>
@@ -1265,6 +1279,8 @@
               <w:rPr>
                 <w:rStyle w:val="Hyperlink"/>
                 <w:rFonts w:cs="B Titr"/>
+                <w:b/>
+                <w:bCs/>
                 <w:noProof/>
               </w:rPr>
               <w:t>BCD Adder</w:t>
@@ -1368,7 +1384,17 @@
                 <w:rFonts w:cs="B Titr"/>
                 <w:noProof/>
               </w:rPr>
-              <w:t>3-Digit BCD Adder</w:t>
+              <w:t>3-</w:t>
+            </w:r>
+            <w:r>
+              <w:rPr>
+                <w:rStyle w:val="Hyperlink"/>
+                <w:rFonts w:cs="B Titr"/>
+                <w:b/>
+                <w:bCs/>
+                <w:noProof/>
+              </w:rPr>
+              <w:t>Digit BCD Adder</w:t>
             </w:r>
             <w:r>
               <w:rPr>
@@ -1505,7 +1531,17 @@
                 <w:rFonts w:cs="B Titr"/>
                 <w:noProof/>
               </w:rPr>
-              <w:t>3-Digit BCD Adder</w:t>
+              <w:t>3-</w:t>
+            </w:r>
+            <w:r>
+              <w:rPr>
+                <w:rStyle w:val="Hyperlink"/>
+                <w:rFonts w:cs="B Titr"/>
+                <w:b/>
+                <w:bCs/>
+                <w:noProof/>
+              </w:rPr>
+              <w:t>Digit BCD Adder</w:t>
             </w:r>
             <w:r>
               <w:rPr>
@@ -2325,6 +2361,8 @@
       <w:r>
         <w:rPr>
           <w:rFonts w:cs="B Titr"/>
+          <w:b/>
+          <w:bCs/>
           <w:sz w:val="24"/>
           <w:szCs w:val="24"/>
         </w:rPr>
@@ -2370,6 +2408,7 @@
       <w:r>
         <w:rPr>
           <w:rFonts w:cs="B Nazanin"/>
+          <w:noProof/>
           <w:sz w:val="28"/>
           <w:szCs w:val="28"/>
           <w:rtl/>
@@ -2435,7 +2474,7 @@
     <w:p>
       <w:pPr>
         <w:rPr>
-          <w:rFonts w:cs="B Nazanin" w:hint="cs"/>
+          <w:rFonts w:cs="B Nazanin"/>
           <w:sz w:val="28"/>
           <w:szCs w:val="28"/>
           <w:rtl/>
@@ -2468,14 +2507,26 @@
           <w:sz w:val="24"/>
           <w:szCs w:val="24"/>
         </w:rPr>
-        <w:t>4-Bit</w:t>
-      </w:r>
-      <w:r>
-        <w:rPr>
-          <w:rFonts w:cs="B Titr"/>
+        <w:t>4-</w:t>
+      </w:r>
+      <w:r>
+        <w:rPr>
+          <w:rFonts w:asciiTheme="minorHAnsi" w:hAnsiTheme="minorHAnsi" w:cs="B Titr"/>
+          <w:b/>
+          <w:bCs/>
           <w:sz w:val="24"/>
           <w:szCs w:val="24"/>
         </w:rPr>
+        <w:t>Bit</w:t>
+      </w:r>
+      <w:r>
+        <w:rPr>
+          <w:rFonts w:cs="B Titr"/>
+          <w:b/>
+          <w:bCs/>
+          <w:sz w:val="24"/>
+          <w:szCs w:val="24"/>
+        </w:rPr>
         <w:t xml:space="preserve"> Adder</w:t>
       </w:r>
       <w:bookmarkEnd w:id="4"/>
@@ -2526,16 +2577,17 @@
       <w:pPr>
         <w:bidi/>
         <w:rPr>
-          <w:rFonts w:cs="B Nazanin" w:hint="cs"/>
-          <w:sz w:val="28"/>
-          <w:szCs w:val="28"/>
-          <w:rtl/>
-          <w:lang w:bidi="fa-IR"/>
-        </w:rPr>
-      </w:pPr>
-      <w:r>
-        <w:rPr>
-          <w:rFonts w:cs="B Nazanin"/>
+          <w:rFonts w:cs="B Nazanin"/>
+          <w:sz w:val="28"/>
+          <w:szCs w:val="28"/>
+          <w:rtl/>
+          <w:lang w:bidi="fa-IR"/>
+        </w:rPr>
+      </w:pPr>
+      <w:r>
+        <w:rPr>
+          <w:rFonts w:cs="B Nazanin"/>
+          <w:noProof/>
           <w:sz w:val="28"/>
           <w:szCs w:val="28"/>
           <w:rtl/>
@@ -2583,7 +2635,7 @@
         <w:bidi/>
         <w:ind w:firstLine="720"/>
         <w:rPr>
-          <w:rFonts w:cs="B Nazanin" w:hint="cs"/>
+          <w:rFonts w:cs="B Nazanin"/>
           <w:sz w:val="28"/>
           <w:szCs w:val="28"/>
           <w:rtl/>
@@ -2623,6 +2675,8 @@
       <w:r>
         <w:rPr>
           <w:rFonts w:asciiTheme="minorHAnsi" w:hAnsiTheme="minorHAnsi" w:cs="B Titr"/>
+          <w:b/>
+          <w:bCs/>
           <w:sz w:val="24"/>
           <w:szCs w:val="24"/>
         </w:rPr>
@@ -2631,6 +2685,8 @@
       <w:r>
         <w:rPr>
           <w:rFonts w:cs="B Titr"/>
+          <w:b/>
+          <w:bCs/>
           <w:sz w:val="24"/>
           <w:szCs w:val="24"/>
         </w:rPr>
@@ -2659,17 +2715,7 @@
           <w:rtl/>
           <w:lang w:bidi="fa-IR"/>
         </w:rPr>
-        <w:t>در گام بعدی، با</w:t>
-      </w:r>
-      <w:r>
-        <w:rPr>
-          <w:rFonts w:cs="B Nazanin" w:hint="cs"/>
-          <w:sz w:val="28"/>
-          <w:szCs w:val="28"/>
-          <w:rtl/>
-          <w:lang w:bidi="fa-IR"/>
-        </w:rPr>
-        <w:t xml:space="preserve"> استفاده از جمع‌کننده‌ی 4 بیتی که در مرحله قبل ساختیم، یک جمع کننده </w:t>
+        <w:t xml:space="preserve">در گام بعدی، با استفاده از جمع‌کننده‌ی 4 بیتی که در مرحله قبل ساختیم، یک جمع کننده </w:t>
       </w:r>
       <w:r>
         <w:rPr>
@@ -3208,7 +3254,7 @@
         <w:bidi/>
         <w:jc w:val="both"/>
         <w:rPr>
-          <w:rFonts w:cs="B Nazanin" w:hint="cs"/>
+          <w:rFonts w:cs="B Nazanin"/>
           <w:sz w:val="28"/>
           <w:szCs w:val="28"/>
           <w:rtl/>
@@ -3241,19 +3287,23 @@
           <w:sz w:val="24"/>
           <w:szCs w:val="24"/>
         </w:rPr>
-        <w:t xml:space="preserve">3-Digit </w:t>
+        <w:t>3-</w:t>
       </w:r>
       <w:r>
         <w:rPr>
           <w:rFonts w:asciiTheme="minorHAnsi" w:hAnsiTheme="minorHAnsi" w:cs="B Titr"/>
+          <w:b/>
+          <w:bCs/>
           <w:sz w:val="24"/>
           <w:szCs w:val="24"/>
         </w:rPr>
-        <w:t>BCD</w:t>
+        <w:t>Digit BCD</w:t>
       </w:r>
       <w:r>
         <w:rPr>
           <w:rFonts w:cs="B Titr"/>
+          <w:b/>
+          <w:bCs/>
           <w:sz w:val="24"/>
           <w:szCs w:val="24"/>
         </w:rPr>
@@ -3433,14 +3483,26 @@
           <w:sz w:val="24"/>
           <w:szCs w:val="24"/>
         </w:rPr>
-        <w:t>3-Digit BCD</w:t>
-      </w:r>
-      <w:r>
-        <w:rPr>
-          <w:rFonts w:cs="B Titr"/>
+        <w:t>3-</w:t>
+      </w:r>
+      <w:r>
+        <w:rPr>
+          <w:rFonts w:asciiTheme="minorHAnsi" w:hAnsiTheme="minorHAnsi" w:cs="B Titr"/>
+          <w:b/>
+          <w:bCs/>
           <w:sz w:val="24"/>
           <w:szCs w:val="24"/>
         </w:rPr>
+        <w:t>Digit BCD</w:t>
+      </w:r>
+      <w:r>
+        <w:rPr>
+          <w:rFonts w:cs="B Titr"/>
+          <w:b/>
+          <w:bCs/>
+          <w:sz w:val="24"/>
+          <w:szCs w:val="24"/>
+        </w:rPr>
         <w:t xml:space="preserve"> Adder</w:t>
       </w:r>
       <w:bookmarkEnd w:id="7"/>
@@ -3511,6 +3573,7 @@
       <w:r>
         <w:rPr>
           <w:rFonts w:cs="B Nazanin"/>
+          <w:noProof/>
           <w:sz w:val="28"/>
           <w:szCs w:val="28"/>
           <w:rtl/>
@@ -3589,14 +3652,7 @@
           <w:rtl/>
         </w:rPr>
         <w:lastRenderedPageBreak/>
-        <w:t xml:space="preserve">پیاده‌سازی مدار </w:t>
-      </w:r>
-      <w:r>
-        <w:rPr>
-          <w:rFonts w:cs="B Titr" w:hint="cs"/>
-          <w:rtl/>
-        </w:rPr>
-        <w:t>به صورت فیزیکی</w:t>
+        <w:t>پیاده‌سازی مدار به صورت فیزیکی</w:t>
       </w:r>
       <w:r>
         <w:rPr>
@@ -3689,34 +3745,7 @@
           <w:szCs w:val="28"/>
           <w:lang w:bidi="fa-IR"/>
         </w:rPr>
-        <w:t>-</w:t>
-      </w:r>
-      <w:r>
-        <w:rPr>
-          <w:rFonts w:cs="B Nazanin"/>
-          <w:sz w:val="28"/>
-          <w:szCs w:val="28"/>
-          <w:lang w:bidi="fa-IR"/>
-        </w:rPr>
-        <w:t xml:space="preserve">input </w:t>
-      </w:r>
-      <w:r>
-        <w:rPr>
-          <w:rFonts w:cs="B Nazanin"/>
-          <w:sz w:val="28"/>
-          <w:szCs w:val="28"/>
-          <w:lang w:bidi="fa-IR"/>
-        </w:rPr>
-        <w:t>OR</w:t>
-      </w:r>
-      <w:r>
-        <w:rPr>
-          <w:rFonts w:cs="B Nazanin"/>
-          <w:sz w:val="28"/>
-          <w:szCs w:val="28"/>
-          <w:lang w:bidi="fa-IR"/>
-        </w:rPr>
-        <w:t xml:space="preserve">: </w:t>
+        <w:t xml:space="preserve">-input OR: </w:t>
       </w:r>
       <w:r>
         <w:rPr>
@@ -3828,34 +3857,7 @@
           <w:szCs w:val="28"/>
           <w:lang w:bidi="fa-IR"/>
         </w:rPr>
-        <w:t>-</w:t>
-      </w:r>
-      <w:r>
-        <w:rPr>
-          <w:rFonts w:cs="B Nazanin"/>
-          <w:sz w:val="28"/>
-          <w:szCs w:val="28"/>
-          <w:lang w:bidi="fa-IR"/>
-        </w:rPr>
-        <w:t xml:space="preserve">input </w:t>
-      </w:r>
-      <w:r>
-        <w:rPr>
-          <w:rFonts w:cs="B Nazanin"/>
-          <w:sz w:val="28"/>
-          <w:szCs w:val="28"/>
-          <w:lang w:bidi="fa-IR"/>
-        </w:rPr>
-        <w:t>AND</w:t>
-      </w:r>
-      <w:r>
-        <w:rPr>
-          <w:rFonts w:cs="B Nazanin"/>
-          <w:sz w:val="28"/>
-          <w:szCs w:val="28"/>
-          <w:lang w:bidi="fa-IR"/>
-        </w:rPr>
-        <w:t xml:space="preserve">: </w:t>
+        <w:t xml:space="preserve">-input AND: </w:t>
       </w:r>
       <w:r>
         <w:rPr>
@@ -3884,7 +3886,7 @@
           <w:noProof/>
         </w:rPr>
         <w:drawing>
-          <wp:inline distT="0" distB="0" distL="0" distR="0" wp14:anchorId="0A9618BA" wp14:editId="120FA25A">
+          <wp:inline distT="0" distB="0" distL="0" distR="0" wp14:anchorId="0A9618BA" wp14:editId="58D52A04">
             <wp:extent cx="2560320" cy="1439086"/>
             <wp:effectExtent l="0" t="0" r="0" b="8890"/>
             <wp:docPr id="928487588" name="Picture 5" descr="IC 7408 Logic Gate Chip - Datasheet and Pinout - NetSonic"/>
@@ -3964,25 +3966,7 @@
           <w:szCs w:val="28"/>
           <w:lang w:bidi="fa-IR"/>
         </w:rPr>
-        <w:t xml:space="preserve">-input </w:t>
-      </w:r>
-      <w:r>
-        <w:rPr>
-          <w:rFonts w:cs="B Nazanin"/>
-          <w:sz w:val="28"/>
-          <w:szCs w:val="28"/>
-          <w:lang w:bidi="fa-IR"/>
-        </w:rPr>
-        <w:t>XOR</w:t>
-      </w:r>
-      <w:r>
-        <w:rPr>
-          <w:rFonts w:cs="B Nazanin"/>
-          <w:sz w:val="28"/>
-          <w:szCs w:val="28"/>
-          <w:lang w:bidi="fa-IR"/>
-        </w:rPr>
-        <w:t xml:space="preserve">: </w:t>
+        <w:t xml:space="preserve">-input XOR: </w:t>
       </w:r>
       <w:r>
         <w:rPr>
@@ -4084,16 +4068,7 @@
           <w:szCs w:val="28"/>
           <w:lang w:bidi="fa-IR"/>
         </w:rPr>
-        <w:t>4-</w:t>
-      </w:r>
-      <w:r>
-        <w:rPr>
-          <w:rFonts w:cs="B Nazanin"/>
-          <w:sz w:val="28"/>
-          <w:szCs w:val="28"/>
-          <w:lang w:bidi="fa-IR"/>
-        </w:rPr>
-        <w:t xml:space="preserve">bit full adder: </w:t>
+        <w:t xml:space="preserve">4-bit full adder: </w:t>
       </w:r>
       <w:r>
         <w:rPr>
@@ -4456,7 +4431,7 @@
         <w:bidi/>
         <w:jc w:val="both"/>
         <w:rPr>
-          <w:rFonts w:cs="B Nazanin" w:hint="cs"/>
+          <w:rFonts w:cs="B Nazanin"/>
           <w:sz w:val="28"/>
           <w:szCs w:val="28"/>
           <w:rtl/>
@@ -4545,7 +4520,7 @@
       <w:pPr>
         <w:jc w:val="right"/>
         <w:rPr>
-          <w:rFonts w:cs="B Nazanin" w:hint="cs"/>
+          <w:rFonts w:cs="B Nazanin"/>
           <w:sz w:val="28"/>
           <w:szCs w:val="28"/>
           <w:rtl/>
@@ -4555,6 +4530,8 @@
     </w:p>
     <w:sectPr>
       <w:headerReference w:type="default" r:id="rId19"/>
+      <w:footerReference w:type="default" r:id="rId20"/>
+      <w:footerReference w:type="first" r:id="rId21"/>
       <w:pgSz w:w="12240" w:h="15840"/>
       <w:pgMar w:top="1440" w:right="1440" w:bottom="1440" w:left="1440" w:header="720" w:footer="720" w:gutter="0"/>
       <w:pgBorders w:offsetFrom="page">
@@ -4594,6 +4571,112 @@
     </w:p>
   </w:endnote>
 </w:endnotes>
+</file>
+
+<file path=word/footer1.xml><?xml version="1.0" encoding="utf-8"?>
+<w:ftr xmlns:wpc="http://schemas.microsoft.com/office/word/2010/wordprocessingCanvas" xmlns:cx="http://schemas.microsoft.com/office/drawing/2014/chartex" xmlns:cx1="http://schemas.microsoft.com/office/drawing/2015/9/8/chartex" xmlns:cx2="http://schemas.microsoft.com/office/drawing/2015/10/21/chartex" xmlns:cx3="http://schemas.microsoft.com/office/drawing/2016/5/9/chartex" xmlns:cx4="http://schemas.microsoft.com/office/drawing/2016/5/10/chartex" xmlns:cx5="http://schemas.microsoft.com/office/drawing/2016/5/11/chartex" xmlns:cx6="http://schemas.microsoft.com/office/drawing/2016/5/12/chartex" xmlns:cx7="http://schemas.microsoft.com/office/drawing/2016/5/13/chartex" xmlns:cx8="http://schemas.microsoft.com/office/drawing/2016/5/14/chartex" xmlns:mc="http://schemas.openxmlformats.org/markup-compatibility/2006" xmlns:aink="http://schemas.microsoft.com/office/drawing/2016/ink" xmlns:am3d="http://schemas.microsoft.com/office/drawing/2017/model3d" xmlns:o="urn:schemas-microsoft-com:office:office" xmlns:oel="http://schemas.microsoft.com/office/2019/extlst" xmlns:r="http://schemas.openxmlformats.org/officeDocument/2006/relationships" xmlns:m="http://schemas.openxmlformats.org/officeDocument/2006/math" xmlns:v="urn:schemas-microsoft-com:vml" xmlns:wp14="http://schemas.microsoft.com/office/word/2010/wordprocessingDrawing" xmlns:wp="http://schemas.openxmlformats.org/drawingml/2006/wordprocessingDrawing" xmlns:w10="urn:schemas-microsoft-com:office:word" xmlns:w="http://schemas.openxmlformats.org/wordprocessingml/2006/main" xmlns:w14="http://schemas.microsoft.com/office/word/2010/wordml" xmlns:w15="http://schemas.microsoft.com/office/word/2012/wordml" xmlns:w16cex="http://schemas.microsoft.com/office/word/2018/wordml/cex" xmlns:w16cid="http://schemas.microsoft.com/office/word/2016/wordml/cid" xmlns:w16="http://schemas.microsoft.com/office/word/2018/wordml" xmlns:w16du="http://schemas.microsoft.com/office/word/2023/wordml/word16du" xmlns:w16sdtdh="http://schemas.microsoft.com/office/word/2020/wordml/sdtdatahash" xmlns:w16se="http://schemas.microsoft.com/office/word/2015/wordml/symex" xmlns:wpg="http://schemas.microsoft.com/office/word/2010/wordprocessingGroup" xmlns:wpi="http://schemas.microsoft.com/office/word/2010/wordprocessingInk" xmlns:wne="http://schemas.microsoft.com/office/word/2006/wordml" xmlns:wps="http://schemas.microsoft.com/office/word/2010/wordprocessingShape" mc:Ignorable="w14 w15 w16se w16cid w16 w16cex w16sdtdh w16du wp14">
+  <w:sdt>
+    <w:sdtPr>
+      <w:id w:val="1413825002"/>
+      <w:docPartObj>
+        <w:docPartGallery w:val="Page Numbers (Bottom of Page)"/>
+        <w:docPartUnique/>
+      </w:docPartObj>
+    </w:sdtPr>
+    <w:sdtEndPr>
+      <w:rPr>
+        <w:noProof/>
+      </w:rPr>
+    </w:sdtEndPr>
+    <w:sdtContent>
+      <w:p>
+        <w:pPr>
+          <w:pStyle w:val="Footer"/>
+          <w:jc w:val="center"/>
+        </w:pPr>
+        <w:r>
+          <w:fldChar w:fldCharType="begin"/>
+        </w:r>
+        <w:r>
+          <w:instrText xml:space="preserve"> PAGE   \* MERGEFORMAT </w:instrText>
+        </w:r>
+        <w:r>
+          <w:fldChar w:fldCharType="separate"/>
+        </w:r>
+        <w:r>
+          <w:rPr>
+            <w:noProof/>
+          </w:rPr>
+          <w:t>2</w:t>
+        </w:r>
+        <w:r>
+          <w:rPr>
+            <w:noProof/>
+          </w:rPr>
+          <w:fldChar w:fldCharType="end"/>
+        </w:r>
+      </w:p>
+    </w:sdtContent>
+  </w:sdt>
+  <w:p>
+    <w:pPr>
+      <w:pStyle w:val="Footer"/>
+    </w:pPr>
+  </w:p>
+</w:ftr>
+</file>
+
+<file path=word/footer2.xml><?xml version="1.0" encoding="utf-8"?>
+<w:ftr xmlns:wpc="http://schemas.microsoft.com/office/word/2010/wordprocessingCanvas" xmlns:cx="http://schemas.microsoft.com/office/drawing/2014/chartex" xmlns:cx1="http://schemas.microsoft.com/office/drawing/2015/9/8/chartex" xmlns:cx2="http://schemas.microsoft.com/office/drawing/2015/10/21/chartex" xmlns:cx3="http://schemas.microsoft.com/office/drawing/2016/5/9/chartex" xmlns:cx4="http://schemas.microsoft.com/office/drawing/2016/5/10/chartex" xmlns:cx5="http://schemas.microsoft.com/office/drawing/2016/5/11/chartex" xmlns:cx6="http://schemas.microsoft.com/office/drawing/2016/5/12/chartex" xmlns:cx7="http://schemas.microsoft.com/office/drawing/2016/5/13/chartex" xmlns:cx8="http://schemas.microsoft.com/office/drawing/2016/5/14/chartex" xmlns:mc="http://schemas.openxmlformats.org/markup-compatibility/2006" xmlns:aink="http://schemas.microsoft.com/office/drawing/2016/ink" xmlns:am3d="http://schemas.microsoft.com/office/drawing/2017/model3d" xmlns:o="urn:schemas-microsoft-com:office:office" xmlns:oel="http://schemas.microsoft.com/office/2019/extlst" xmlns:r="http://schemas.openxmlformats.org/officeDocument/2006/relationships" xmlns:m="http://schemas.openxmlformats.org/officeDocument/2006/math" xmlns:v="urn:schemas-microsoft-com:vml" xmlns:wp14="http://schemas.microsoft.com/office/word/2010/wordprocessingDrawing" xmlns:wp="http://schemas.openxmlformats.org/drawingml/2006/wordprocessingDrawing" xmlns:w10="urn:schemas-microsoft-com:office:word" xmlns:w="http://schemas.openxmlformats.org/wordprocessingml/2006/main" xmlns:w14="http://schemas.microsoft.com/office/word/2010/wordml" xmlns:w15="http://schemas.microsoft.com/office/word/2012/wordml" xmlns:w16cex="http://schemas.microsoft.com/office/word/2018/wordml/cex" xmlns:w16cid="http://schemas.microsoft.com/office/word/2016/wordml/cid" xmlns:w16="http://schemas.microsoft.com/office/word/2018/wordml" xmlns:w16du="http://schemas.microsoft.com/office/word/2023/wordml/word16du" xmlns:w16sdtdh="http://schemas.microsoft.com/office/word/2020/wordml/sdtdatahash" xmlns:w16se="http://schemas.microsoft.com/office/word/2015/wordml/symex" xmlns:wpg="http://schemas.microsoft.com/office/word/2010/wordprocessingGroup" xmlns:wpi="http://schemas.microsoft.com/office/word/2010/wordprocessingInk" xmlns:wne="http://schemas.microsoft.com/office/word/2006/wordml" xmlns:wps="http://schemas.microsoft.com/office/word/2010/wordprocessingShape" mc:Ignorable="w14 w15 w16se w16cid w16 w16cex w16sdtdh w16du wp14">
+  <w:sdt>
+    <w:sdtPr>
+      <w:id w:val="-692686297"/>
+      <w:docPartObj>
+        <w:docPartGallery w:val="Page Numbers (Bottom of Page)"/>
+        <w:docPartUnique/>
+      </w:docPartObj>
+    </w:sdtPr>
+    <w:sdtEndPr>
+      <w:rPr>
+        <w:noProof/>
+      </w:rPr>
+    </w:sdtEndPr>
+    <w:sdtContent>
+      <w:p>
+        <w:pPr>
+          <w:pStyle w:val="Footer"/>
+          <w:jc w:val="center"/>
+        </w:pPr>
+        <w:r>
+          <w:fldChar w:fldCharType="begin"/>
+        </w:r>
+        <w:r>
+          <w:instrText xml:space="preserve"> PAGE   \* MERGEFORMAT </w:instrText>
+        </w:r>
+        <w:r>
+          <w:fldChar w:fldCharType="separate"/>
+        </w:r>
+        <w:r>
+          <w:rPr>
+            <w:noProof/>
+          </w:rPr>
+          <w:t>2</w:t>
+        </w:r>
+        <w:r>
+          <w:rPr>
+            <w:noProof/>
+          </w:rPr>
+          <w:fldChar w:fldCharType="end"/>
+        </w:r>
+      </w:p>
+    </w:sdtContent>
+  </w:sdt>
+  <w:p>
+    <w:pPr>
+      <w:pStyle w:val="Footer"/>
+    </w:pPr>
+  </w:p>
+</w:ftr>
 </file>
 
 <file path=word/footnotes.xml><?xml version="1.0" encoding="utf-8"?>
@@ -4673,7 +4756,7 @@
                         <w:p>
                           <w:pPr>
                             <w:rPr>
-                              <w:rFonts w:cs="B Titr" w:hint="cs"/>
+                              <w:rFonts w:cs="B Titr"/>
                               <w:rtl/>
                               <w:lang w:bidi="fa-IR"/>
                             </w:rPr>
@@ -4719,7 +4802,7 @@
                   <w:p>
                     <w:pPr>
                       <w:rPr>
-                        <w:rFonts w:cs="B Titr" w:hint="cs"/>
+                        <w:rFonts w:cs="B Titr"/>
                         <w:rtl/>
                         <w:lang w:bidi="fa-IR"/>
                       </w:rPr>
@@ -4745,7 +4828,7 @@
     <w:pPr>
       <w:pStyle w:val="Header"/>
       <w:rPr>
-        <w:rFonts w:cs="B Titr" w:hint="cs"/>
+        <w:rFonts w:cs="B Titr"/>
         <w:rtl/>
         <w:lang w:bidi="fa-IR"/>
       </w:rPr>

</xml_diff>